<commit_message>
Code Version 1: can view a normal camera feed and greyscale filter using radio button
</commit_message>
<xml_diff>
--- a/Dissertation/PID-Master-V4-3.docx
+++ b/Dissertation/PID-Master-V4-3.docx
@@ -460,8 +460,6 @@
           <w:sz w:val="28"/>
         </w:rPr>
       </w:pPr>
-      <w:bookmarkStart w:id="0" w:name="_GoBack"/>
-      <w:bookmarkEnd w:id="0"/>
     </w:p>
     <w:p>
       <w:pPr>
@@ -562,7 +560,25 @@
         <w:rPr>
           <w:color w:val="800000"/>
         </w:rPr>
-        <w:t>&lt;&lt;Enter a version code e.g. 1&gt;&gt;</w:t>
+        <w:t>&lt;&lt;</w:t>
+      </w:r>
+      <w:r>
+        <w:rPr>
+          <w:color w:val="800000"/>
+        </w:rPr>
+        <w:t>1</w:t>
+      </w:r>
+      <w:r>
+        <w:rPr>
+          <w:color w:val="800000"/>
+        </w:rPr>
+        <w:t>.0</w:t>
+      </w:r>
+      <w:r>
+        <w:rPr>
+          <w:color w:val="800000"/>
+        </w:rPr>
+        <w:t>&gt;&gt;</w:t>
       </w:r>
     </w:p>
     <w:p>
@@ -576,16 +592,8 @@
         <w:rPr>
           <w:color w:val="800000"/>
         </w:rPr>
-        <w:t xml:space="preserve">&lt;&lt;enter status e.g. draft, approved </w:t>
-      </w:r>
-      <w:proofErr w:type="spellStart"/>
-      <w:r>
-        <w:rPr>
-          <w:color w:val="800000"/>
-        </w:rPr>
-        <w:t>etc</w:t>
-      </w:r>
-      <w:proofErr w:type="spellEnd"/>
+        <w:t>&lt;&lt;Draft</w:t>
+      </w:r>
       <w:r>
         <w:rPr>
           <w:color w:val="800000"/>
@@ -656,19 +664,7 @@
               <w:rPr>
                 <w:color w:val="800000"/>
               </w:rPr>
-              <w:t xml:space="preserve">&lt;&lt;Enter </w:t>
-            </w:r>
-            <w:r>
-              <w:rPr>
-                <w:color w:val="800000"/>
-              </w:rPr>
-              <w:t>your supervisor’s name</w:t>
-            </w:r>
-            <w:r>
-              <w:rPr>
-                <w:color w:val="800000"/>
-              </w:rPr>
-              <w:t>&gt;&gt;</w:t>
+              <w:t>Hong Wei</w:t>
             </w:r>
           </w:p>
         </w:tc>
@@ -723,19 +719,7 @@
               <w:rPr>
                 <w:color w:val="800000"/>
               </w:rPr>
-              <w:t xml:space="preserve">&lt;&lt;Enter </w:t>
-            </w:r>
-            <w:r>
-              <w:rPr>
-                <w:color w:val="800000"/>
-              </w:rPr>
-              <w:t>your second supervisor’s name</w:t>
-            </w:r>
-            <w:r>
-              <w:rPr>
-                <w:color w:val="800000"/>
-              </w:rPr>
-              <w:t>&gt;&gt;</w:t>
+              <w:t>James Ferryman</w:t>
             </w:r>
           </w:p>
         </w:tc>
@@ -2342,11 +2326,11 @@
         <w:pStyle w:val="Heading1"/>
         <w:spacing w:before="480"/>
       </w:pPr>
-      <w:bookmarkStart w:id="1" w:name="_Ref261857101"/>
+      <w:bookmarkStart w:id="0" w:name="_Ref261857101"/>
       <w:r>
         <w:t>Background</w:t>
       </w:r>
-      <w:bookmarkEnd w:id="1"/>
+      <w:bookmarkEnd w:id="0"/>
       <w:r>
         <w:t xml:space="preserve"> </w:t>
       </w:r>
@@ -2453,6 +2437,49 @@
         </w:rPr>
         <w:t xml:space="preserve">The general concerns about the problem domain that motivate the project. Take care to remain general – you will be particular in the sections below. </w:t>
       </w:r>
+    </w:p>
+    <w:p>
+      <w:pPr>
+        <w:pStyle w:val="ListParagraph"/>
+        <w:ind w:left="284"/>
+        <w:rPr>
+          <w:b/>
+          <w:color w:val="800000"/>
+        </w:rPr>
+      </w:pPr>
+    </w:p>
+    <w:p>
+      <w:pPr>
+        <w:pStyle w:val="ListParagraph"/>
+        <w:ind w:left="284"/>
+        <w:rPr>
+          <w:b/>
+          <w:color w:val="800000"/>
+        </w:rPr>
+      </w:pPr>
+      <w:r>
+        <w:rPr>
+          <w:b/>
+          <w:color w:val="800000"/>
+        </w:rPr>
+        <w:t>Constraints such as facial angles, lighting, facial expression</w:t>
+      </w:r>
+    </w:p>
+    <w:p>
+      <w:pPr>
+        <w:pStyle w:val="ListParagraph"/>
+        <w:ind w:left="284"/>
+        <w:rPr>
+          <w:color w:val="800000"/>
+        </w:rPr>
+      </w:pPr>
+      <w:r>
+        <w:rPr>
+          <w:b/>
+          <w:color w:val="800000"/>
+        </w:rPr>
+        <w:t xml:space="preserve">Obstructions: facial hair, glasses, hairstyle, disguise </w:t>
+      </w:r>
       <w:r>
         <w:rPr>
           <w:color w:val="800000"/>
@@ -2465,98 +2492,106 @@
         <w:pStyle w:val="Heading1"/>
         <w:spacing w:before="480"/>
       </w:pPr>
-      <w:bookmarkStart w:id="2" w:name="_Ref261857116"/>
+      <w:bookmarkStart w:id="1" w:name="_Ref261857116"/>
       <w:r>
         <w:t>Problem Statement</w:t>
       </w:r>
+      <w:bookmarkEnd w:id="1"/>
+    </w:p>
+    <w:p>
+      <w:pPr>
+        <w:rPr>
+          <w:color w:val="800000"/>
+        </w:rPr>
+      </w:pPr>
+      <w:bookmarkStart w:id="2" w:name="_Ref261857115"/>
+      <w:r>
+        <w:rPr>
+          <w:color w:val="800000"/>
+        </w:rPr>
+        <w:t>&lt;&lt;</w:t>
+      </w:r>
+      <w:r>
+        <w:rPr>
+          <w:color w:val="800000"/>
+        </w:rPr>
+        <w:t xml:space="preserve"> </w:t>
+      </w:r>
+      <w:r>
+        <w:rPr>
+          <w:color w:val="800000"/>
+        </w:rPr>
+        <w:t xml:space="preserve">Provide a problem statement using a guide budget of between 100 and 160 words. </w:t>
+      </w:r>
+      <w:bookmarkStart w:id="3" w:name="_GoBack"/>
+      <w:bookmarkEnd w:id="3"/>
+      <w:r>
+        <w:rPr>
+          <w:color w:val="800000"/>
+        </w:rPr>
+        <w:t>Before writing you should ass</w:t>
+      </w:r>
+      <w:r>
+        <w:rPr>
+          <w:color w:val="800000"/>
+        </w:rPr>
+        <w:t>ess the technical problem</w:t>
+      </w:r>
+      <w:r>
+        <w:rPr>
+          <w:color w:val="800000"/>
+        </w:rPr>
+        <w:t xml:space="preserve"> being addressed by your project.</w:t>
+      </w:r>
+      <w:r>
+        <w:rPr>
+          <w:color w:val="800000"/>
+        </w:rPr>
+        <w:t xml:space="preserve"> </w:t>
+      </w:r>
+      <w:r>
+        <w:rPr>
+          <w:color w:val="800000"/>
+        </w:rPr>
+        <w:t>Then boil it down to the objectives</w:t>
+      </w:r>
+      <w:r>
+        <w:rPr>
+          <w:color w:val="800000"/>
+        </w:rPr>
+        <w:t xml:space="preserve"> being satisfied </w:t>
+      </w:r>
+      <w:r>
+        <w:rPr>
+          <w:color w:val="800000"/>
+        </w:rPr>
+        <w:t>and what imposed</w:t>
+      </w:r>
+      <w:r>
+        <w:rPr>
+          <w:color w:val="800000"/>
+        </w:rPr>
+        <w:t xml:space="preserve"> constraints </w:t>
+      </w:r>
+      <w:r>
+        <w:rPr>
+          <w:color w:val="800000"/>
+        </w:rPr>
+        <w:t>are placed on any solution. Finally identify any assumptions any acceptable solution would depend upon</w:t>
+      </w:r>
+      <w:r>
+        <w:rPr>
+          <w:color w:val="800000"/>
+        </w:rPr>
+        <w:t xml:space="preserve">. </w:t>
+      </w:r>
+      <w:r>
+        <w:rPr>
+          <w:color w:val="800000"/>
+        </w:rPr>
+        <w:t>When you have done your preparatory investigation and thinking</w:t>
+      </w:r>
       <w:bookmarkEnd w:id="2"/>
-    </w:p>
-    <w:p>
-      <w:pPr>
-        <w:rPr>
-          <w:color w:val="800000"/>
-        </w:rPr>
-      </w:pPr>
-      <w:bookmarkStart w:id="3" w:name="_Ref261857115"/>
-      <w:r>
-        <w:rPr>
-          <w:color w:val="800000"/>
-        </w:rPr>
-        <w:t>&lt;&lt;</w:t>
-      </w:r>
-      <w:r>
-        <w:rPr>
-          <w:color w:val="800000"/>
-        </w:rPr>
-        <w:t xml:space="preserve"> </w:t>
-      </w:r>
-      <w:r>
-        <w:rPr>
-          <w:color w:val="800000"/>
-        </w:rPr>
-        <w:t>Provide a problem statement using a guide budget of between 100 and 160 words. Before writing you should ass</w:t>
-      </w:r>
-      <w:r>
-        <w:rPr>
-          <w:color w:val="800000"/>
-        </w:rPr>
-        <w:t>ess the technical problem</w:t>
-      </w:r>
-      <w:r>
-        <w:rPr>
-          <w:color w:val="800000"/>
-        </w:rPr>
-        <w:t xml:space="preserve"> being addressed by your project.</w:t>
-      </w:r>
-      <w:r>
-        <w:rPr>
-          <w:color w:val="800000"/>
-        </w:rPr>
-        <w:t xml:space="preserve"> </w:t>
-      </w:r>
-      <w:r>
-        <w:rPr>
-          <w:color w:val="800000"/>
-        </w:rPr>
-        <w:t>Then boil it down to the objectives</w:t>
-      </w:r>
-      <w:r>
-        <w:rPr>
-          <w:color w:val="800000"/>
-        </w:rPr>
-        <w:t xml:space="preserve"> being satisfied </w:t>
-      </w:r>
-      <w:r>
-        <w:rPr>
-          <w:color w:val="800000"/>
-        </w:rPr>
-        <w:t>and what imposed</w:t>
-      </w:r>
-      <w:r>
-        <w:rPr>
-          <w:color w:val="800000"/>
-        </w:rPr>
-        <w:t xml:space="preserve"> constraints </w:t>
-      </w:r>
-      <w:r>
-        <w:rPr>
-          <w:color w:val="800000"/>
-        </w:rPr>
-        <w:t>are placed on any solution. Finally identify any assumptions any acceptable solution would depend upon</w:t>
-      </w:r>
-      <w:r>
-        <w:rPr>
-          <w:color w:val="800000"/>
-        </w:rPr>
-        <w:t xml:space="preserve">. </w:t>
-      </w:r>
-      <w:r>
-        <w:rPr>
-          <w:color w:val="800000"/>
-        </w:rPr>
-        <w:t>When you have done your preparatory investigation and thinking</w:t>
-      </w:r>
-      <w:bookmarkEnd w:id="3"/>
       <w:r>
         <w:rPr>
           <w:color w:val="800000"/>
@@ -2904,6 +2939,97 @@
     </w:p>
     <w:p>
       <w:pPr>
+        <w:spacing w:after="0"/>
+        <w:rPr>
+          <w:color w:val="800000"/>
+        </w:rPr>
+      </w:pPr>
+      <w:r>
+        <w:rPr>
+          <w:color w:val="800000"/>
+        </w:rPr>
+        <w:t>1) Creating a graphical user interface</w:t>
+      </w:r>
+    </w:p>
+    <w:p>
+      <w:pPr>
+        <w:spacing w:after="0"/>
+        <w:rPr>
+          <w:color w:val="800000"/>
+        </w:rPr>
+      </w:pPr>
+      <w:r>
+        <w:rPr>
+          <w:color w:val="800000"/>
+        </w:rPr>
+        <w:t>2) Capturing images from a camera and saving images as graphic files</w:t>
+      </w:r>
+    </w:p>
+    <w:p>
+      <w:pPr>
+        <w:spacing w:after="0"/>
+        <w:rPr>
+          <w:color w:val="800000"/>
+        </w:rPr>
+      </w:pPr>
+      <w:r>
+        <w:rPr>
+          <w:color w:val="800000"/>
+        </w:rPr>
+        <w:t>3) Implement Face detection algorithms</w:t>
+      </w:r>
+    </w:p>
+    <w:p>
+      <w:pPr>
+        <w:spacing w:after="0"/>
+        <w:rPr>
+          <w:color w:val="800000"/>
+        </w:rPr>
+      </w:pPr>
+      <w:r>
+        <w:rPr>
+          <w:color w:val="800000"/>
+        </w:rPr>
+        <w:t>4) Implement Face recognition algorithms</w:t>
+      </w:r>
+    </w:p>
+    <w:p>
+      <w:pPr>
+        <w:spacing w:after="0"/>
+        <w:rPr>
+          <w:color w:val="800000"/>
+        </w:rPr>
+      </w:pPr>
+      <w:r>
+        <w:rPr>
+          <w:color w:val="800000"/>
+        </w:rPr>
+        <w:t>5) Integrate face data base</w:t>
+      </w:r>
+    </w:p>
+    <w:p>
+      <w:pPr>
+        <w:spacing w:after="0"/>
+        <w:rPr>
+          <w:color w:val="800000"/>
+        </w:rPr>
+      </w:pPr>
+      <w:r>
+        <w:rPr>
+          <w:color w:val="800000"/>
+        </w:rPr>
+        <w:t>6) Display recognition results displaying rejection and acceptance rates</w:t>
+      </w:r>
+    </w:p>
+    <w:p>
+      <w:pPr>
+        <w:rPr>
+          <w:color w:val="800000"/>
+        </w:rPr>
+      </w:pPr>
+    </w:p>
+    <w:p>
+      <w:pPr>
         <w:pStyle w:val="Heading2"/>
       </w:pPr>
       <w:bookmarkStart w:id="5" w:name="_Ref262059617"/>
@@ -2944,6 +3070,83 @@
     </w:p>
     <w:p>
       <w:pPr>
+        <w:spacing w:after="0"/>
+        <w:rPr>
+          <w:color w:val="800000"/>
+        </w:rPr>
+      </w:pPr>
+      <w:r>
+        <w:rPr>
+          <w:color w:val="800000"/>
+        </w:rPr>
+        <w:t xml:space="preserve">1) </w:t>
+      </w:r>
+    </w:p>
+    <w:p>
+      <w:pPr>
+        <w:spacing w:after="0"/>
+        <w:rPr>
+          <w:color w:val="800000"/>
+        </w:rPr>
+      </w:pPr>
+      <w:r>
+        <w:rPr>
+          <w:color w:val="800000"/>
+        </w:rPr>
+        <w:t>2)</w:t>
+      </w:r>
+    </w:p>
+    <w:p>
+      <w:pPr>
+        <w:spacing w:after="0"/>
+        <w:rPr>
+          <w:color w:val="800000"/>
+        </w:rPr>
+      </w:pPr>
+      <w:r>
+        <w:rPr>
+          <w:color w:val="800000"/>
+        </w:rPr>
+        <w:t>3)</w:t>
+      </w:r>
+    </w:p>
+    <w:p>
+      <w:pPr>
+        <w:spacing w:after="0"/>
+        <w:rPr>
+          <w:color w:val="800000"/>
+        </w:rPr>
+      </w:pPr>
+      <w:r>
+        <w:rPr>
+          <w:color w:val="800000"/>
+        </w:rPr>
+        <w:t>4)</w:t>
+      </w:r>
+    </w:p>
+    <w:p>
+      <w:pPr>
+        <w:spacing w:after="0"/>
+        <w:rPr>
+          <w:color w:val="800000"/>
+        </w:rPr>
+      </w:pPr>
+      <w:r>
+        <w:rPr>
+          <w:color w:val="800000"/>
+        </w:rPr>
+        <w:t>5)</w:t>
+      </w:r>
+    </w:p>
+    <w:p>
+      <w:pPr>
+        <w:rPr>
+          <w:color w:val="800000"/>
+        </w:rPr>
+      </w:pPr>
+    </w:p>
+    <w:p>
+      <w:pPr>
         <w:pStyle w:val="Heading2"/>
       </w:pPr>
       <w:bookmarkStart w:id="6" w:name="_Ref262059621"/>
@@ -2977,6 +3180,76 @@
           <w:color w:val="800000"/>
         </w:rPr>
         <w:t>&gt;</w:t>
+      </w:r>
+    </w:p>
+    <w:p>
+      <w:pPr>
+        <w:spacing w:after="0"/>
+        <w:rPr>
+          <w:color w:val="800000"/>
+        </w:rPr>
+      </w:pPr>
+      <w:r>
+        <w:rPr>
+          <w:color w:val="800000"/>
+        </w:rPr>
+        <w:t>1)</w:t>
+      </w:r>
+    </w:p>
+    <w:p>
+      <w:pPr>
+        <w:spacing w:after="0"/>
+        <w:rPr>
+          <w:color w:val="800000"/>
+        </w:rPr>
+      </w:pPr>
+      <w:r>
+        <w:rPr>
+          <w:color w:val="800000"/>
+        </w:rPr>
+        <w:t>2)</w:t>
+      </w:r>
+    </w:p>
+    <w:p>
+      <w:pPr>
+        <w:spacing w:after="0"/>
+        <w:rPr>
+          <w:color w:val="800000"/>
+        </w:rPr>
+      </w:pPr>
+      <w:r>
+        <w:rPr>
+          <w:color w:val="800000"/>
+        </w:rPr>
+        <w:t>3)</w:t>
+      </w:r>
+    </w:p>
+    <w:p>
+      <w:pPr>
+        <w:spacing w:after="0"/>
+        <w:rPr>
+          <w:color w:val="800000"/>
+        </w:rPr>
+      </w:pPr>
+      <w:r>
+        <w:rPr>
+          <w:color w:val="800000"/>
+        </w:rPr>
+        <w:t>4)</w:t>
+      </w:r>
+    </w:p>
+    <w:p>
+      <w:pPr>
+        <w:spacing w:after="0"/>
+        <w:rPr>
+          <w:color w:val="800000"/>
+        </w:rPr>
+      </w:pPr>
+      <w:r>
+        <w:rPr>
+          <w:color w:val="800000"/>
+        </w:rPr>
+        <w:t>5)</w:t>
       </w:r>
     </w:p>
     <w:p>
@@ -3001,7 +3274,14 @@
         <w:rPr>
           <w:color w:val="800000"/>
         </w:rPr>
-        <w:t>&lt;&lt; Assess the problem statement and then develop clear ideas about your approach to solving it. You should uncover headline products and the principles of your preferred approach to delivering them. Consider the expected range of products that are to be delivered by the conclusion of the project. Think at a headline level and list between 3 and 7 products that subsume all products that you expect to deliver. As the project progresses these headline products may change and then may be refined into more detailed ones.</w:t>
+        <w:t xml:space="preserve">&lt;&lt; Assess the problem statement and then develop clear ideas about your approach to solving it. You should uncover headline products and the principles of your preferred approach to delivering them. Consider the expected range of products that are to be </w:t>
+      </w:r>
+      <w:r>
+        <w:rPr>
+          <w:color w:val="800000"/>
+        </w:rPr>
+        <w:lastRenderedPageBreak/>
+        <w:t>delivered by the conclusion of the project. Think at a headline level and list between 3 and 7 products that subsume all products that you expect to deliver. As the project progresses these headline products may change and then may be refined into more detailed ones.</w:t>
       </w:r>
       <w:bookmarkEnd w:id="8"/>
       <w:r>
@@ -3911,6 +4191,7 @@
       </w:pPr>
       <w:bookmarkStart w:id="13" w:name="_Ref390252950"/>
       <w:r>
+        <w:lastRenderedPageBreak/>
         <w:t>Health and Safety</w:t>
       </w:r>
       <w:bookmarkEnd w:id="13"/>
@@ -4051,7 +4332,6 @@
         <w:rPr>
           <w:b/>
         </w:rPr>
-        <w:lastRenderedPageBreak/>
         <w:t>EX1. Name</w:t>
       </w:r>
       <w:r>
@@ -4339,6 +4619,7 @@
         <w:rPr>
           <w:b/>
         </w:rPr>
+        <w:lastRenderedPageBreak/>
         <w:t>EX5</w:t>
       </w:r>
       <w:r>
@@ -4520,7 +4801,6 @@
         <w:rPr>
           <w:b/>
         </w:rPr>
-        <w:lastRenderedPageBreak/>
         <w:t>Acceptance Criteria</w:t>
       </w:r>
       <w:r>
@@ -4797,6 +5077,7 @@
         <w:rPr>
           <w:b/>
         </w:rPr>
+        <w:lastRenderedPageBreak/>
         <w:t>Acceptance Criteria</w:t>
       </w:r>
       <w:r>
@@ -12973,7 +13254,7 @@
       <w:rPr>
         <w:noProof/>
       </w:rPr>
-      <w:t>11</w:t>
+      <w:t>12</w:t>
     </w:r>
     <w:r>
       <w:rPr>
@@ -12998,7 +13279,7 @@
         <w:rPr>
           <w:noProof/>
         </w:rPr>
-        <w:t>13</w:t>
+        <w:t>14</w:t>
       </w:r>
     </w:fldSimple>
   </w:p>
@@ -13042,7 +13323,7 @@
       <w:rPr>
         <w:noProof/>
       </w:rPr>
-      <w:t>13</w:t>
+      <w:t>14</w:t>
     </w:r>
     <w:r>
       <w:rPr>
@@ -13061,7 +13342,7 @@
         <w:rPr>
           <w:noProof/>
         </w:rPr>
-        <w:t>13</w:t>
+        <w:t>14</w:t>
       </w:r>
     </w:fldSimple>
   </w:p>

</xml_diff>